<commit_message>
removed one sentence under section 4.
</commit_message>
<xml_diff>
--- a/Project/BMLB_Project_description_and_instruction_2025.docx
+++ b/Project/BMLB_Project_description_and_instruction_2025.docx
@@ -4063,25 +4063,7 @@
           <w:sz w:val="24"/>
           <w:szCs w:val="24"/>
         </w:rPr>
-        <w:t xml:space="preserve">Train on the same 80% </w:t>
-      </w:r>
-      <w:proofErr w:type="gramStart"/>
-      <w:r>
-        <w:rPr>
-          <w:rFonts w:ascii="Times New Roman" w:hAnsi="Times New Roman" w:cs="Times New Roman"/>
-          <w:sz w:val="24"/>
-          <w:szCs w:val="24"/>
-        </w:rPr>
-        <w:t>split, and</w:t>
-      </w:r>
-      <w:proofErr w:type="gramEnd"/>
-      <w:r>
-        <w:rPr>
-          <w:rFonts w:ascii="Times New Roman" w:hAnsi="Times New Roman" w:cs="Times New Roman"/>
-          <w:sz w:val="24"/>
-          <w:szCs w:val="24"/>
-        </w:rPr>
-        <w:t xml:space="preserve"> </w:t>
+        <w:t xml:space="preserve">Train on the same 80% split, and </w:t>
       </w:r>
       <w:r>
         <w:rPr>
@@ -4129,14 +4111,6 @@
           <w:u w:val="single"/>
         </w:rPr>
         <w:t>.</w:t>
-      </w:r>
-      <w:r>
-        <w:rPr>
-          <w:rFonts w:ascii="Times New Roman" w:hAnsi="Times New Roman" w:cs="Times New Roman"/>
-          <w:sz w:val="24"/>
-          <w:szCs w:val="24"/>
-        </w:rPr>
-        <w:t xml:space="preserve"> Then finally train on all your training data, and predict on the test set.</w:t>
       </w:r>
       <w:r>
         <w:rPr>
@@ -5003,7 +4977,51 @@
           <w:sz w:val="24"/>
           <w:szCs w:val="24"/>
         </w:rPr>
-        <w:t>training some different classifiers. Let’s focus on nested cross-</w:t>
+        <w:t>training some different classifiers. Let’s focus on nested cross-validation</w:t>
+      </w:r>
+      <w:r>
+        <w:rPr>
+          <w:rFonts w:ascii="Times New Roman" w:hAnsi="Times New Roman" w:cs="Times New Roman"/>
+          <w:sz w:val="24"/>
+          <w:szCs w:val="24"/>
+        </w:rPr>
+        <w:t xml:space="preserve"> first. For now, do a </w:t>
+      </w:r>
+      <w:proofErr w:type="spellStart"/>
+      <w:r>
+        <w:rPr>
+          <w:rFonts w:ascii="Consolas" w:hAnsi="Consolas" w:cs="Consolas"/>
+          <w:sz w:val="24"/>
+          <w:szCs w:val="24"/>
+        </w:rPr>
+        <w:t>RandomizedSearchCV</w:t>
+      </w:r>
+      <w:proofErr w:type="spellEnd"/>
+      <w:r>
+        <w:rPr>
+          <w:rFonts w:ascii="Times New Roman" w:hAnsi="Times New Roman" w:cs="Times New Roman"/>
+          <w:sz w:val="24"/>
+          <w:szCs w:val="24"/>
+        </w:rPr>
+        <w:t xml:space="preserve"> over </w:t>
+      </w:r>
+      <w:proofErr w:type="spellStart"/>
+      <w:r>
+        <w:rPr>
+          <w:rFonts w:ascii="Consolas" w:hAnsi="Consolas" w:cs="Consolas"/>
+          <w:sz w:val="24"/>
+          <w:szCs w:val="24"/>
+        </w:rPr>
+        <w:t>n_components</w:t>
+      </w:r>
+      <w:proofErr w:type="spellEnd"/>
+      <w:r>
+        <w:rPr>
+          <w:rFonts w:ascii="Times New Roman" w:hAnsi="Times New Roman" w:cs="Times New Roman"/>
+          <w:sz w:val="24"/>
+          <w:szCs w:val="24"/>
+        </w:rPr>
+        <w:t xml:space="preserve"> for the </w:t>
       </w:r>
       <w:r>
         <w:rPr>
@@ -5012,51 +5030,7 @@
           <w:szCs w:val="24"/>
         </w:rPr>
         <w:lastRenderedPageBreak/>
-        <w:t>validation</w:t>
-      </w:r>
-      <w:r>
-        <w:rPr>
-          <w:rFonts w:ascii="Times New Roman" w:hAnsi="Times New Roman" w:cs="Times New Roman"/>
-          <w:sz w:val="24"/>
-          <w:szCs w:val="24"/>
-        </w:rPr>
-        <w:t xml:space="preserve"> first. For now, do a </w:t>
-      </w:r>
-      <w:proofErr w:type="spellStart"/>
-      <w:r>
-        <w:rPr>
-          <w:rFonts w:ascii="Consolas" w:hAnsi="Consolas" w:cs="Consolas"/>
-          <w:sz w:val="24"/>
-          <w:szCs w:val="24"/>
-        </w:rPr>
-        <w:t>RandomizedSearchCV</w:t>
-      </w:r>
-      <w:proofErr w:type="spellEnd"/>
-      <w:r>
-        <w:rPr>
-          <w:rFonts w:ascii="Times New Roman" w:hAnsi="Times New Roman" w:cs="Times New Roman"/>
-          <w:sz w:val="24"/>
-          <w:szCs w:val="24"/>
-        </w:rPr>
-        <w:t xml:space="preserve"> over </w:t>
-      </w:r>
-      <w:proofErr w:type="spellStart"/>
-      <w:r>
-        <w:rPr>
-          <w:rFonts w:ascii="Consolas" w:hAnsi="Consolas" w:cs="Consolas"/>
-          <w:sz w:val="24"/>
-          <w:szCs w:val="24"/>
-        </w:rPr>
-        <w:t>n_components</w:t>
-      </w:r>
-      <w:proofErr w:type="spellEnd"/>
-      <w:r>
-        <w:rPr>
-          <w:rFonts w:ascii="Times New Roman" w:hAnsi="Times New Roman" w:cs="Times New Roman"/>
-          <w:sz w:val="24"/>
-          <w:szCs w:val="24"/>
-        </w:rPr>
-        <w:t xml:space="preserve"> for the PCA [50, 100, 200</w:t>
+        <w:t>PCA [50, 100, 200</w:t>
       </w:r>
       <w:r>
         <w:rPr>
@@ -6258,8 +6232,17 @@
           <w:szCs w:val="24"/>
           <w:u w:val="single"/>
         </w:rPr>
+        <w:t xml:space="preserve">The cross validation performances (AUC ROC OVR, F1 macro) of the Random </w:t>
+      </w:r>
+      <w:r>
+        <w:rPr>
+          <w:rFonts w:ascii="Times New Roman" w:hAnsi="Times New Roman" w:cs="Times New Roman"/>
+          <w:sz w:val="24"/>
+          <w:szCs w:val="24"/>
+          <w:u w:val="single"/>
+        </w:rPr>
         <w:lastRenderedPageBreak/>
-        <w:t>The cross validation performances (AUC ROC OVR, F1 macro) of the Random Forest classifier.</w:t>
+        <w:t>Forest classifier.</w:t>
       </w:r>
       <w:r>
         <w:rPr>
@@ -7343,7 +7326,27 @@
           <w:sz w:val="24"/>
           <w:szCs w:val="24"/>
         </w:rPr>
-        <w:t xml:space="preserve"> that is different </w:t>
+        <w:t xml:space="preserve"> that is different from the guided exercises. </w:t>
+      </w:r>
+      <w:r>
+        <w:rPr>
+          <w:rFonts w:ascii="Times New Roman" w:hAnsi="Times New Roman" w:cs="Times New Roman"/>
+          <w:b/>
+          <w:bCs/>
+          <w:sz w:val="24"/>
+          <w:szCs w:val="24"/>
+        </w:rPr>
+        <w:t>If you further o</w:t>
+      </w:r>
+      <w:r>
+        <w:rPr>
+          <w:rFonts w:ascii="Times New Roman" w:hAnsi="Times New Roman" w:cs="Times New Roman"/>
+          <w:b/>
+          <w:bCs/>
+          <w:sz w:val="24"/>
+          <w:szCs w:val="24"/>
+        </w:rPr>
+        <w:t xml:space="preserve">ptimise a hyperparameter or two using nested </w:t>
       </w:r>
       <w:r>
         <w:rPr>
@@ -7354,27 +7357,7 @@
           <w:szCs w:val="24"/>
         </w:rPr>
         <w:lastRenderedPageBreak/>
-        <w:t xml:space="preserve">from the guided exercises. </w:t>
-      </w:r>
-      <w:r>
-        <w:rPr>
-          <w:rFonts w:ascii="Times New Roman" w:hAnsi="Times New Roman" w:cs="Times New Roman"/>
-          <w:b/>
-          <w:bCs/>
-          <w:sz w:val="24"/>
-          <w:szCs w:val="24"/>
-        </w:rPr>
-        <w:t>If you further o</w:t>
-      </w:r>
-      <w:r>
-        <w:rPr>
-          <w:rFonts w:ascii="Times New Roman" w:hAnsi="Times New Roman" w:cs="Times New Roman"/>
-          <w:b/>
-          <w:bCs/>
-          <w:sz w:val="24"/>
-          <w:szCs w:val="24"/>
-        </w:rPr>
-        <w:t>ptimise a hyperparameter or two using nested cross-</w:t>
+        <w:t>cross-</w:t>
       </w:r>
       <w:r>
         <w:rPr>

</xml_diff>